<commit_message>
add coisas no docx
</commit_message>
<xml_diff>
--- a/Requisitos_Relatorio.docx
+++ b/Requisitos_Relatorio.docx
@@ -4,7 +4,7 @@
   <w:body>
     <w:p>
       <w:pPr>
-        <w:pStyle w:val="Ttulo"/>
+        <w:pStyle w:val="Title"/>
       </w:pPr>
       <w:r>
         <w:t xml:space="preserve">TRABALHO PARA A DISCIPLINA DE </w:t>
@@ -83,23 +83,50 @@
         <w:rPr>
           <w:sz w:val="24"/>
         </w:rPr>
-        <w:t>Primeiro Autor, Segundo Autor</w:t>
+        <w:t>Guilherme Toshio Saito</w:t>
+      </w:r>
+      <w:r>
+        <w:rPr>
+          <w:sz w:val="24"/>
+        </w:rPr>
+        <w:t xml:space="preserve">, </w:t>
+      </w:r>
+      <w:r>
+        <w:rPr>
+          <w:sz w:val="24"/>
+        </w:rPr>
+        <w:t>João Vitor Caversan dos Passos</w:t>
       </w:r>
     </w:p>
     <w:p>
       <w:pPr>
         <w:jc w:val="center"/>
       </w:pPr>
-      <w:r>
-        <w:t>primeiro.autor</w:t>
-      </w:r>
       <w:bookmarkStart w:id="0" w:name="_Hlt485612310"/>
       <w:r>
+        <w:t>Guilhermesaito.2001</w:t>
+      </w:r>
+      <w:r>
         <w:t>@</w:t>
       </w:r>
       <w:bookmarkEnd w:id="0"/>
       <w:r>
-        <w:t>utfpr.edu.br, segundo.autor@utfpr.edu.br</w:t>
+        <w:t>alunos.</w:t>
+      </w:r>
+      <w:r>
+        <w:t xml:space="preserve">utfpr.edu.br, </w:t>
+      </w:r>
+      <w:r>
+        <w:t>joaopassos</w:t>
+      </w:r>
+      <w:r>
+        <w:t>@</w:t>
+      </w:r>
+      <w:r>
+        <w:t>alunos.</w:t>
+      </w:r>
+      <w:r>
+        <w:t>utfpr.edu.br</w:t>
       </w:r>
     </w:p>
     <w:p>
@@ -146,7 +173,13 @@
         <w:t xml:space="preserve"> – CSE20</w:t>
       </w:r>
       <w:r>
-        <w:t xml:space="preserve"> / S1?  </w:t>
+        <w:t xml:space="preserve"> / S</w:t>
+      </w:r>
+      <w:r>
+        <w:t>71</w:t>
+      </w:r>
+      <w:r>
+        <w:t xml:space="preserve">?  </w:t>
       </w:r>
       <w:r>
         <w:t>– Prof. Dr. Jean M. Simão</w:t>
@@ -214,7 +247,7 @@
     </w:p>
     <w:p>
       <w:pPr>
-        <w:pStyle w:val="Ttulo3"/>
+        <w:pStyle w:val="Heading3"/>
       </w:pPr>
       <w:r>
         <w:t>Universidade Tecnológica Federal do Paraná - UTFPR</w:t>
@@ -802,7 +835,7 @@
     </w:p>
     <w:p>
       <w:pPr>
-        <w:pStyle w:val="Ttulo1"/>
+        <w:pStyle w:val="Heading1"/>
         <w:jc w:val="both"/>
       </w:pPr>
       <w:r>
@@ -819,7 +852,7 @@
     </w:p>
     <w:p>
       <w:pPr>
-        <w:pStyle w:val="Corpodetexto3"/>
+        <w:pStyle w:val="BodyText3"/>
         <w:ind w:firstLine="567"/>
       </w:pPr>
       <w:r>
@@ -2029,7 +2062,7 @@
     </w:p>
     <w:p>
       <w:pPr>
-        <w:pStyle w:val="Corpodetexto3"/>
+        <w:pStyle w:val="BodyText3"/>
         <w:rPr>
           <w:color w:val="FF0000"/>
         </w:rPr>
@@ -2043,7 +2076,7 @@
     </w:p>
     <w:p>
       <w:pPr>
-        <w:pStyle w:val="Corpodetexto3"/>
+        <w:pStyle w:val="BodyText3"/>
         <w:ind w:firstLine="567"/>
       </w:pPr>
       <w:r>
@@ -2076,13 +2109,13 @@
     </w:p>
     <w:p>
       <w:pPr>
-        <w:pStyle w:val="Corpodetexto3"/>
+        <w:pStyle w:val="BodyText3"/>
         <w:ind w:firstLine="567"/>
       </w:pPr>
     </w:p>
     <w:p>
       <w:pPr>
-        <w:pStyle w:val="Corpodetexto3"/>
+        <w:pStyle w:val="BodyText3"/>
         <w:ind w:left="567"/>
       </w:pPr>
       <w:r>
@@ -2128,12 +2161,12 @@
     </w:p>
     <w:p>
       <w:pPr>
-        <w:pStyle w:val="Corpodetexto3"/>
+        <w:pStyle w:val="BodyText3"/>
       </w:pPr>
     </w:p>
     <w:p>
       <w:pPr>
-        <w:pStyle w:val="Corpodetexto3"/>
+        <w:pStyle w:val="BodyText3"/>
         <w:ind w:left="567"/>
       </w:pPr>
       <w:r>
@@ -2177,12 +2210,12 @@
     </w:p>
     <w:p>
       <w:pPr>
-        <w:pStyle w:val="Corpodetexto3"/>
+        <w:pStyle w:val="BodyText3"/>
       </w:pPr>
     </w:p>
     <w:p>
       <w:pPr>
-        <w:pStyle w:val="Corpodetexto3"/>
+        <w:pStyle w:val="BodyText3"/>
         <w:ind w:left="567"/>
       </w:pPr>
       <w:r>
@@ -2257,12 +2290,12 @@
     </w:p>
     <w:p>
       <w:pPr>
-        <w:pStyle w:val="Corpodetexto3"/>
+        <w:pStyle w:val="BodyText3"/>
       </w:pPr>
     </w:p>
     <w:p>
       <w:pPr>
-        <w:pStyle w:val="Corpodetexto3"/>
+        <w:pStyle w:val="BodyText3"/>
         <w:ind w:firstLine="567"/>
       </w:pPr>
       <w:r>
@@ -2341,7 +2374,7 @@
     </w:p>
     <w:p>
       <w:pPr>
-        <w:pStyle w:val="Ttulo1"/>
+        <w:pStyle w:val="Heading1"/>
         <w:jc w:val="both"/>
       </w:pPr>
       <w:r>
@@ -3098,7 +3131,7 @@
       </w:r>
       <w:r>
         <w:rPr>
-          <w:rStyle w:val="Refdenotaderodap"/>
+          <w:rStyle w:val="FootnoteReference"/>
           <w:sz w:val="24"/>
           <w:szCs w:val="24"/>
         </w:rPr>
@@ -3386,10 +3419,10 @@
             <v:path o:extrusionok="f" gradientshapeok="t" o:connecttype="rect"/>
             <o:lock v:ext="edit" aspectratio="t"/>
           </v:shapetype>
-          <v:shape id="_x0000_i1025" type="#_x0000_t75" style="width:139.95pt;height:67.4pt" o:ole="" fillcolor="window">
+          <v:shape id="_x0000_i1025" type="#_x0000_t75" style="width:140pt;height:67.5pt" o:ole="" fillcolor="window">
             <v:imagedata r:id="rId8" o:title=""/>
           </v:shape>
-          <o:OLEObject Type="Embed" ProgID="MSDraw" ShapeID="_x0000_i1025" DrawAspect="Content" ObjectID="_1676382743" r:id="rId9"/>
+          <o:OLEObject Type="Embed" ProgID="MSDraw" ShapeID="_x0000_i1025" DrawAspect="Content" ObjectID="_1679489637" r:id="rId9"/>
         </w:object>
       </w:r>
     </w:p>
@@ -3403,7 +3436,7 @@
     </w:p>
     <w:p>
       <w:pPr>
-        <w:pStyle w:val="Corpodetexto"/>
+        <w:pStyle w:val="BodyText"/>
         <w:rPr>
           <w:sz w:val="24"/>
         </w:rPr>
@@ -3417,7 +3450,7 @@
     </w:p>
     <w:p>
       <w:pPr>
-        <w:pStyle w:val="Corpodetexto3"/>
+        <w:pStyle w:val="BodyText3"/>
       </w:pPr>
       <w:r>
         <w:tab/>
@@ -3425,7 +3458,7 @@
     </w:p>
     <w:p>
       <w:pPr>
-        <w:pStyle w:val="Corpodetexto3"/>
+        <w:pStyle w:val="BodyText3"/>
         <w:ind w:firstLine="567"/>
       </w:pPr>
       <w:r>
@@ -3440,7 +3473,7 @@
     </w:p>
     <w:p>
       <w:pPr>
-        <w:pStyle w:val="Recuodecorpodetexto2"/>
+        <w:pStyle w:val="BodyTextIndent2"/>
         <w:ind w:firstLine="0"/>
         <w:rPr>
           <w:sz w:val="24"/>
@@ -3467,10 +3500,10 @@
           <w:sz w:val="24"/>
         </w:rPr>
         <w:object w:dxaOrig="2360" w:dyaOrig="800" w14:anchorId="5C19C8BF">
-          <v:shape id="_x0000_i1026" type="#_x0000_t75" style="width:100.2pt;height:33.4pt" o:ole="" fillcolor="window">
+          <v:shape id="_x0000_i1026" type="#_x0000_t75" style="width:100pt;height:33.5pt" o:ole="" fillcolor="window">
             <v:imagedata r:id="rId10" o:title=""/>
           </v:shape>
-          <o:OLEObject Type="Embed" ProgID="Equation.2" ShapeID="_x0000_i1026" DrawAspect="Content" ObjectID="_1676382744" r:id="rId11"/>
+          <o:OLEObject Type="Embed" ProgID="Equation.2" ShapeID="_x0000_i1026" DrawAspect="Content" ObjectID="_1679489638" r:id="rId11"/>
         </w:object>
       </w:r>
       <w:r>
@@ -3542,7 +3575,7 @@
     </w:p>
     <w:p>
       <w:pPr>
-        <w:pStyle w:val="Recuodecorpodetexto2"/>
+        <w:pStyle w:val="BodyTextIndent2"/>
         <w:rPr>
           <w:sz w:val="24"/>
         </w:rPr>
@@ -3556,7 +3589,7 @@
     </w:p>
     <w:p>
       <w:pPr>
-        <w:pStyle w:val="Recuodecorpodetexto2"/>
+        <w:pStyle w:val="BodyTextIndent2"/>
         <w:rPr>
           <w:sz w:val="24"/>
         </w:rPr>
@@ -3564,7 +3597,7 @@
     </w:p>
     <w:p>
       <w:pPr>
-        <w:pStyle w:val="Ttulo1"/>
+        <w:pStyle w:val="Heading1"/>
         <w:jc w:val="both"/>
         <w:rPr>
           <w:strike/>
@@ -3591,7 +3624,7 @@
     </w:p>
     <w:p>
       <w:pPr>
-        <w:pStyle w:val="Corpodetexto2"/>
+        <w:pStyle w:val="BodyText2"/>
         <w:jc w:val="both"/>
         <w:rPr>
           <w:strike/>
@@ -3600,7 +3633,7 @@
     </w:p>
     <w:p>
       <w:pPr>
-        <w:pStyle w:val="Corpodetexto2"/>
+        <w:pStyle w:val="BodyText2"/>
         <w:ind w:firstLine="567"/>
         <w:jc w:val="both"/>
         <w:rPr>
@@ -3622,7 +3655,7 @@
     </w:p>
     <w:p>
       <w:pPr>
-        <w:pStyle w:val="Corpodetexto2"/>
+        <w:pStyle w:val="BodyText2"/>
         <w:ind w:firstLine="567"/>
         <w:jc w:val="both"/>
         <w:rPr>
@@ -3750,7 +3783,7 @@
     </w:p>
     <w:p>
       <w:pPr>
-        <w:pStyle w:val="Corpodetexto2"/>
+        <w:pStyle w:val="BodyText2"/>
         <w:ind w:firstLine="567"/>
         <w:jc w:val="both"/>
         <w:rPr>
@@ -3872,7 +3905,7 @@
     </w:p>
     <w:p>
       <w:pPr>
-        <w:pStyle w:val="Corpodetexto2"/>
+        <w:pStyle w:val="BodyText2"/>
         <w:ind w:firstLine="567"/>
         <w:jc w:val="both"/>
         <w:rPr>
@@ -4008,7 +4041,7 @@
     </w:p>
     <w:p>
       <w:pPr>
-        <w:pStyle w:val="Corpodetexto2"/>
+        <w:pStyle w:val="BodyText2"/>
         <w:ind w:firstLine="567"/>
         <w:jc w:val="both"/>
         <w:rPr>
@@ -4064,7 +4097,7 @@
     </w:p>
     <w:p>
       <w:pPr>
-        <w:pStyle w:val="Corpodetexto2"/>
+        <w:pStyle w:val="BodyText2"/>
         <w:ind w:firstLine="567"/>
         <w:jc w:val="both"/>
         <w:rPr>
@@ -4132,7 +4165,7 @@
     </w:p>
     <w:p>
       <w:pPr>
-        <w:pStyle w:val="Corpodetexto2"/>
+        <w:pStyle w:val="BodyText2"/>
         <w:numPr>
           <w:ilvl w:val="0"/>
           <w:numId w:val="4"/>
@@ -4186,7 +4219,7 @@
     </w:p>
     <w:p>
       <w:pPr>
-        <w:pStyle w:val="Corpodetexto2"/>
+        <w:pStyle w:val="BodyText2"/>
         <w:numPr>
           <w:ilvl w:val="0"/>
           <w:numId w:val="4"/>
@@ -4258,7 +4291,7 @@
     </w:p>
     <w:p>
       <w:pPr>
-        <w:pStyle w:val="Corpodetexto2"/>
+        <w:pStyle w:val="BodyText2"/>
         <w:numPr>
           <w:ilvl w:val="0"/>
           <w:numId w:val="4"/>
@@ -4281,7 +4314,7 @@
     </w:p>
     <w:p>
       <w:pPr>
-        <w:pStyle w:val="Corpodetexto2"/>
+        <w:pStyle w:val="BodyText2"/>
         <w:numPr>
           <w:ilvl w:val="0"/>
           <w:numId w:val="4"/>
@@ -4302,7 +4335,7 @@
     </w:p>
     <w:p>
       <w:pPr>
-        <w:pStyle w:val="Corpodetexto2"/>
+        <w:pStyle w:val="BodyText2"/>
         <w:numPr>
           <w:ilvl w:val="0"/>
           <w:numId w:val="4"/>
@@ -4340,7 +4373,7 @@
     </w:p>
     <w:p>
       <w:pPr>
-        <w:pStyle w:val="Ttulo1"/>
+        <w:pStyle w:val="Heading1"/>
         <w:jc w:val="both"/>
       </w:pPr>
       <w:r>
@@ -4349,12 +4382,12 @@
     </w:p>
     <w:p>
       <w:pPr>
-        <w:pStyle w:val="Corpodetexto3"/>
+        <w:pStyle w:val="BodyText3"/>
       </w:pPr>
     </w:p>
     <w:p>
       <w:pPr>
-        <w:pStyle w:val="Corpodetexto3"/>
+        <w:pStyle w:val="BodyText3"/>
         <w:ind w:firstLine="567"/>
         <w:rPr>
           <w:lang w:eastAsia="en-US"/>
@@ -4461,7 +4494,7 @@
     </w:p>
     <w:p>
       <w:pPr>
-        <w:pStyle w:val="Corpodetexto3"/>
+        <w:pStyle w:val="BodyText3"/>
         <w:ind w:firstLine="567"/>
         <w:rPr>
           <w:szCs w:val="21"/>
@@ -4706,7 +4739,7 @@
     </w:p>
     <w:p>
       <w:pPr>
-        <w:pStyle w:val="Corpodetexto3"/>
+        <w:pStyle w:val="BodyText3"/>
         <w:ind w:firstLine="567"/>
         <w:rPr>
           <w:szCs w:val="21"/>
@@ -4939,7 +4972,7 @@
     </w:p>
     <w:p>
       <w:pPr>
-        <w:pStyle w:val="Corpodetexto3"/>
+        <w:pStyle w:val="BodyText3"/>
         <w:rPr>
           <w:color w:val="0000FF"/>
           <w:szCs w:val="21"/>
@@ -4982,7 +5015,7 @@
           </w:tcPr>
           <w:p>
             <w:pPr>
-              <w:pStyle w:val="Ttulo5"/>
+              <w:pStyle w:val="Heading5"/>
               <w:rPr>
                 <w:color w:val="auto"/>
               </w:rPr>
@@ -5001,7 +5034,7 @@
           </w:tcPr>
           <w:p>
             <w:pPr>
-              <w:pStyle w:val="Ttulo5"/>
+              <w:pStyle w:val="Heading5"/>
               <w:rPr>
                 <w:color w:val="auto"/>
               </w:rPr>
@@ -5020,7 +5053,7 @@
           </w:tcPr>
           <w:p>
             <w:pPr>
-              <w:pStyle w:val="Ttulo5"/>
+              <w:pStyle w:val="Heading5"/>
               <w:rPr>
                 <w:color w:val="auto"/>
               </w:rPr>
@@ -5039,7 +5072,7 @@
           </w:tcPr>
           <w:p>
             <w:pPr>
-              <w:pStyle w:val="Ttulo5"/>
+              <w:pStyle w:val="Heading5"/>
               <w:rPr>
                 <w:color w:val="auto"/>
               </w:rPr>
@@ -5116,7 +5149,7 @@
               <w:rPr>
                 <w:sz w:val="24"/>
               </w:rPr>
-              <w:t>Requisito previsto inicialmente e realizado</w:t>
+              <w:t>Requisito realizado</w:t>
             </w:r>
             <w:r>
               <w:rPr>
@@ -5141,7 +5174,7 @@
               <w:rPr>
                 <w:sz w:val="24"/>
               </w:rPr>
-              <w:t>Guilherme</w:t>
+              <w:t>Requisito cumprido via classe openMenu, phaseSelection.</w:t>
             </w:r>
           </w:p>
         </w:tc>
@@ -5215,7 +5248,7 @@
               <w:rPr>
                 <w:sz w:val="24"/>
               </w:rPr>
-              <w:t>Requisito previsto inicialmente e realizado</w:t>
+              <w:t>Requisito realizado</w:t>
             </w:r>
             <w:r>
               <w:rPr>
@@ -5240,7 +5273,7 @@
               <w:rPr>
                 <w:sz w:val="24"/>
               </w:rPr>
-              <w:t>Guilherme</w:t>
+              <w:t>Requisito cumprido via classe characterSelection.</w:t>
             </w:r>
           </w:p>
         </w:tc>
@@ -5309,50 +5342,13 @@
               <w:rPr>
                 <w:sz w:val="24"/>
               </w:rPr>
-              <w:t>equisito previsto inicialmente</w:t>
-            </w:r>
-            <w:r>
-              <w:rPr>
-                <w:sz w:val="24"/>
-              </w:rPr>
-              <w:t>,</w:t>
-            </w:r>
-            <w:r>
-              <w:rPr>
-                <w:sz w:val="24"/>
-              </w:rPr>
-              <w:t xml:space="preserve"> mas</w:t>
-            </w:r>
-            <w:r>
-              <w:rPr>
-                <w:sz w:val="24"/>
-              </w:rPr>
-              <w:t xml:space="preserve"> realizado </w:t>
-            </w:r>
-            <w:r>
-              <w:rPr>
-                <w:sz w:val="24"/>
-              </w:rPr>
-              <w:t xml:space="preserve">apenas </w:t>
-            </w:r>
-            <w:r>
-              <w:rPr>
-                <w:b/>
-                <w:sz w:val="24"/>
-              </w:rPr>
-              <w:t>PARCIALMENTE</w:t>
-            </w:r>
-            <w:r>
-              <w:rPr>
-                <w:sz w:val="24"/>
-              </w:rPr>
-              <w:t xml:space="preserve"> </w:t>
-            </w:r>
-            <w:r>
-              <w:rPr>
-                <w:sz w:val="24"/>
-              </w:rPr>
-              <w:t>– faltou ainda a última fase.</w:t>
+              <w:t xml:space="preserve">equisito </w:t>
+            </w:r>
+            <w:r>
+              <w:rPr>
+                <w:sz w:val="24"/>
+              </w:rPr>
+              <w:t>realizado</w:t>
             </w:r>
           </w:p>
         </w:tc>
@@ -5371,7 +5367,7 @@
               <w:rPr>
                 <w:sz w:val="24"/>
               </w:rPr>
-              <w:t>Guilherme</w:t>
+              <w:t>Requisito cumprido via classe phaseManager, phaseMapGeneral e suas derivadas.</w:t>
             </w:r>
           </w:p>
         </w:tc>
@@ -6042,7 +6038,7 @@
               <w:rPr>
                 <w:sz w:val="24"/>
               </w:rPr>
-              <w:t>Requisito previsto inicialmente e realizado</w:t>
+              <w:t>Requisito realizado</w:t>
             </w:r>
             <w:r>
               <w:rPr>
@@ -6067,7 +6063,7 @@
               <w:rPr>
                 <w:sz w:val="24"/>
               </w:rPr>
-              <w:t>Jota e Guillherme</w:t>
+              <w:t>Requisito cumprido via classe phaseMapGeneral e suas derivadas.</w:t>
             </w:r>
           </w:p>
         </w:tc>
@@ -6135,7 +6131,7 @@
               <w:rPr>
                 <w:sz w:val="24"/>
               </w:rPr>
-              <w:t>Requisito previsto inicialmente e realizado</w:t>
+              <w:t>Requisito realizado</w:t>
             </w:r>
             <w:r>
               <w:rPr>
@@ -6160,7 +6156,7 @@
               <w:rPr>
                 <w:sz w:val="24"/>
               </w:rPr>
-              <w:t>Jota e Guilherme</w:t>
+              <w:t>Requisito cumprido via classe collisionManager e entity</w:t>
             </w:r>
           </w:p>
         </w:tc>
@@ -6328,6 +6324,12 @@
               <w:rPr>
                 <w:sz w:val="24"/>
               </w:rPr>
+              <w:t xml:space="preserve"> parcialmente (falta Ranking</w:t>
+            </w:r>
+            <w:r>
+              <w:rPr>
+                <w:sz w:val="24"/>
+              </w:rPr>
               <w:t>.</w:t>
             </w:r>
           </w:p>
@@ -6347,7 +6349,13 @@
               <w:rPr>
                 <w:sz w:val="24"/>
               </w:rPr>
-              <w:t>Jota e Guilherme</w:t>
+              <w:t xml:space="preserve">Requisito cumprido via classe phaseManager, save, </w:t>
+            </w:r>
+            <w:r>
+              <w:rPr>
+                <w:sz w:val="24"/>
+              </w:rPr>
+              <w:t>player1, player2, em cada inimigo e em cada phaseMap.</w:t>
             </w:r>
           </w:p>
         </w:tc>
@@ -6409,7 +6417,7 @@
               <w:rPr>
                 <w:sz w:val="24"/>
               </w:rPr>
-              <w:t>Requisito previsto inicialmente e realizado</w:t>
+              <w:t>Requisito realizado</w:t>
             </w:r>
           </w:p>
         </w:tc>
@@ -6428,7 +6436,7 @@
               <w:rPr>
                 <w:sz w:val="24"/>
               </w:rPr>
-              <w:t>Guilherme</w:t>
+              <w:t>Requisito cumprido via classe phaseManager</w:t>
             </w:r>
           </w:p>
         </w:tc>
@@ -6484,32 +6492,14 @@
               <w:jc w:val="both"/>
               <w:rPr>
                 <w:sz w:val="24"/>
-              </w:rPr>
-            </w:pPr>
-            <w:r>
-              <w:rPr>
-                <w:sz w:val="24"/>
-              </w:rPr>
-              <w:t xml:space="preserve">Requisito previsto e </w:t>
-            </w:r>
-            <w:r>
-              <w:rPr>
-                <w:b/>
-                <w:sz w:val="24"/>
-              </w:rPr>
-              <w:t>NÃO</w:t>
-            </w:r>
-            <w:r>
-              <w:rPr>
-                <w:sz w:val="24"/>
-              </w:rPr>
-              <w:t xml:space="preserve"> </w:t>
-            </w:r>
-            <w:r>
-              <w:rPr>
-                <w:sz w:val="24"/>
-              </w:rPr>
-              <w:t>realizado</w:t>
+                <w:lang w:val="en-GB"/>
+              </w:rPr>
+            </w:pPr>
+            <w:r>
+              <w:rPr>
+                <w:sz w:val="24"/>
+              </w:rPr>
+              <w:t>Requisito realizado</w:t>
             </w:r>
           </w:p>
         </w:tc>
@@ -6528,7 +6518,7 @@
               <w:rPr>
                 <w:sz w:val="24"/>
               </w:rPr>
-              <w:t>Jota e Guilherme</w:t>
+              <w:t>Requisito cumprido via classe phaseManager, save, player1, player2, em cada inimigo e em cada phaseMap.</w:t>
             </w:r>
           </w:p>
         </w:tc>
@@ -6536,7 +6526,7 @@
     </w:tbl>
     <w:p>
       <w:pPr>
-        <w:pStyle w:val="Corpodetexto3"/>
+        <w:pStyle w:val="BodyText3"/>
         <w:rPr>
           <w:color w:val="0000FF"/>
           <w:szCs w:val="21"/>
@@ -6546,7 +6536,7 @@
     </w:p>
     <w:p>
       <w:pPr>
-        <w:pStyle w:val="Corpodetexto3"/>
+        <w:pStyle w:val="BodyText3"/>
         <w:rPr>
           <w:lang w:eastAsia="en-US"/>
         </w:rPr>
@@ -6572,7 +6562,7 @@
     </w:p>
     <w:p>
       <w:pPr>
-        <w:pStyle w:val="Corpodetexto3"/>
+        <w:pStyle w:val="BodyText3"/>
         <w:rPr>
           <w:color w:val="0000FF"/>
           <w:szCs w:val="21"/>
@@ -6582,7 +6572,7 @@
     </w:p>
     <w:p>
       <w:pPr>
-        <w:pStyle w:val="Corpodetexto3"/>
+        <w:pStyle w:val="BodyText3"/>
         <w:numPr>
           <w:ilvl w:val="0"/>
           <w:numId w:val="4"/>
@@ -6680,7 +6670,7 @@
     </w:p>
     <w:p>
       <w:pPr>
-        <w:pStyle w:val="Corpodetexto3"/>
+        <w:pStyle w:val="BodyText3"/>
         <w:numPr>
           <w:ilvl w:val="0"/>
           <w:numId w:val="4"/>
@@ -6727,7 +6717,7 @@
       </w:r>
       <w:r>
         <w:rPr>
-          <w:rStyle w:val="Refdenotaderodap"/>
+          <w:rStyle w:val="FootnoteReference"/>
           <w:szCs w:val="21"/>
           <w:lang w:eastAsia="en-US"/>
         </w:rPr>
@@ -6743,7 +6733,7 @@
     </w:p>
     <w:p>
       <w:pPr>
-        <w:pStyle w:val="Corpodetexto3"/>
+        <w:pStyle w:val="BodyText3"/>
         <w:numPr>
           <w:ilvl w:val="0"/>
           <w:numId w:val="4"/>
@@ -6840,7 +6830,7 @@
     </w:p>
     <w:p>
       <w:pPr>
-        <w:pStyle w:val="Corpodetexto3"/>
+        <w:pStyle w:val="BodyText3"/>
         <w:numPr>
           <w:ilvl w:val="0"/>
           <w:numId w:val="4"/>
@@ -6881,7 +6871,7 @@
     </w:p>
     <w:p>
       <w:pPr>
-        <w:pStyle w:val="Corpodetexto3"/>
+        <w:pStyle w:val="BodyText3"/>
         <w:numPr>
           <w:ilvl w:val="0"/>
           <w:numId w:val="4"/>
@@ -6915,7 +6905,7 @@
     </w:p>
     <w:p>
       <w:pPr>
-        <w:pStyle w:val="Corpodetexto3"/>
+        <w:pStyle w:val="BodyText3"/>
         <w:numPr>
           <w:ilvl w:val="0"/>
           <w:numId w:val="4"/>
@@ -6935,7 +6925,7 @@
     </w:p>
     <w:p>
       <w:pPr>
-        <w:pStyle w:val="Corpodetexto3"/>
+        <w:pStyle w:val="BodyText3"/>
         <w:rPr>
           <w:color w:val="00B050"/>
           <w:szCs w:val="21"/>
@@ -6945,7 +6935,7 @@
     </w:p>
     <w:p>
       <w:pPr>
-        <w:pStyle w:val="Corpodetexto3"/>
+        <w:pStyle w:val="BodyText3"/>
         <w:ind w:firstLine="567"/>
         <w:rPr>
           <w:szCs w:val="21"/>
@@ -7118,7 +7108,7 @@
     </w:p>
     <w:p>
       <w:pPr>
-        <w:pStyle w:val="Corpodetexto3"/>
+        <w:pStyle w:val="BodyText3"/>
         <w:ind w:firstLine="567"/>
       </w:pPr>
       <w:r>
@@ -7126,14 +7116,11 @@
           <w:szCs w:val="21"/>
           <w:lang w:eastAsia="en-US"/>
         </w:rPr>
+        <w:lastRenderedPageBreak/>
         <w:t xml:space="preserve">Esta seção em questão é muito importante no trabalho e será corrigida com muita atenção pelo professor. </w:t>
       </w:r>
       <w:r>
-        <w:t xml:space="preserve">Pede-se, por fim, que todos os autores revisem cuidadosamente a versão final do trabalho (como um todo) para evitar erros de português, digitação e/ou </w:t>
-      </w:r>
-      <w:r>
-        <w:lastRenderedPageBreak/>
-        <w:t>formatação. Na verdade, além disto, uma equipe poderia revisar o trabalho escrito da outra e vice-versa para fins de aprimoramento</w:t>
+        <w:t>Pede-se, por fim, que todos os autores revisem cuidadosamente a versão final do trabalho (como um todo) para evitar erros de português, digitação e/ou formatação. Na verdade, além disto, uma equipe poderia revisar o trabalho escrito da outra e vice-versa para fins de aprimoramento</w:t>
       </w:r>
       <w:r>
         <w:t xml:space="preserve"> mútuo</w:t>
@@ -7144,7 +7131,7 @@
     </w:p>
     <w:p>
       <w:pPr>
-        <w:pStyle w:val="Corpodetexto3"/>
+        <w:pStyle w:val="BodyText3"/>
         <w:rPr>
           <w:color w:val="00B050"/>
           <w:szCs w:val="21"/>
@@ -7154,7 +7141,7 @@
     </w:p>
     <w:p>
       <w:pPr>
-        <w:pStyle w:val="Corpodetexto3"/>
+        <w:pStyle w:val="BodyText3"/>
         <w:jc w:val="center"/>
         <w:rPr>
           <w:szCs w:val="21"/>
@@ -7163,7 +7150,7 @@
       </w:pPr>
       <w:r>
         <w:pict w14:anchorId="643731DC">
-          <v:shape id="_x0000_i1027" type="#_x0000_t75" style="width:491.9pt;height:312.2pt;mso-position-horizontal-relative:text;mso-position-vertical-relative:text" o:allowoverlap="f">
+          <v:shape id="_x0000_i1027" type="#_x0000_t75" style="width:492pt;height:312pt;mso-position-horizontal-relative:text;mso-position-vertical-relative:text" o:allowoverlap="f">
             <v:imagedata r:id="rId12" o:title=""/>
           </v:shape>
         </w:pict>
@@ -7171,7 +7158,7 @@
     </w:p>
     <w:p>
       <w:pPr>
-        <w:pStyle w:val="Corpodetexto"/>
+        <w:pStyle w:val="BodyText"/>
         <w:rPr>
           <w:sz w:val="24"/>
         </w:rPr>
@@ -7185,12 +7172,12 @@
     </w:p>
     <w:p>
       <w:pPr>
-        <w:pStyle w:val="Corpodetexto3"/>
+        <w:pStyle w:val="BodyText3"/>
       </w:pPr>
     </w:p>
     <w:p>
       <w:pPr>
-        <w:pStyle w:val="Ttulo1"/>
+        <w:pStyle w:val="Heading1"/>
         <w:jc w:val="both"/>
       </w:pPr>
       <w:r>
@@ -7207,7 +7194,7 @@
     </w:p>
     <w:p>
       <w:pPr>
-        <w:pStyle w:val="Recuodecorpodetexto2"/>
+        <w:pStyle w:val="BodyTextIndent2"/>
         <w:rPr>
           <w:sz w:val="24"/>
           <w:szCs w:val="21"/>
@@ -7931,7 +7918,23 @@
                 <w:szCs w:val="22"/>
                 <w:lang w:val="fr-FR"/>
               </w:rPr>
-              <w:t>Main.cpp &amp; Principal.h/.cpp</w:t>
+              <w:t xml:space="preserve">Main.cpp &amp; </w:t>
+            </w:r>
+            <w:r>
+              <w:rPr>
+                <w:sz w:val="22"/>
+                <w:szCs w:val="22"/>
+                <w:lang w:val="fr-FR"/>
+              </w:rPr>
+              <w:t>mainController</w:t>
+            </w:r>
+            <w:r>
+              <w:rPr>
+                <w:sz w:val="22"/>
+                <w:szCs w:val="22"/>
+                <w:lang w:val="fr-FR"/>
+              </w:rPr>
+              <w:t>.h/.cpp</w:t>
             </w:r>
           </w:p>
         </w:tc>
@@ -8906,6 +8909,13 @@
                 <w:szCs w:val="22"/>
               </w:rPr>
             </w:pPr>
+            <w:r>
+              <w:rPr>
+                <w:sz w:val="22"/>
+                <w:szCs w:val="22"/>
+              </w:rPr>
+              <w:t>Sim</w:t>
+            </w:r>
           </w:p>
         </w:tc>
         <w:tc>
@@ -8915,11 +8925,19 @@
           </w:tcPr>
           <w:p>
             <w:pPr>
-              <w:rPr>
-                <w:sz w:val="22"/>
-                <w:szCs w:val="22"/>
-              </w:rPr>
-            </w:pPr>
+              <w:jc w:val="both"/>
+              <w:rPr>
+                <w:sz w:val="22"/>
+                <w:szCs w:val="22"/>
+              </w:rPr>
+            </w:pPr>
+            <w:r>
+              <w:rPr>
+                <w:sz w:val="22"/>
+                <w:szCs w:val="22"/>
+              </w:rPr>
+              <w:t>listManager.h e element.h</w:t>
+            </w:r>
           </w:p>
         </w:tc>
       </w:tr>
@@ -9012,6 +9030,13 @@
                 <w:szCs w:val="22"/>
               </w:rPr>
             </w:pPr>
+            <w:r>
+              <w:rPr>
+                <w:sz w:val="22"/>
+                <w:szCs w:val="22"/>
+              </w:rPr>
+              <w:t>Sim</w:t>
+            </w:r>
           </w:p>
         </w:tc>
         <w:tc>
@@ -9021,11 +9046,19 @@
           </w:tcPr>
           <w:p>
             <w:pPr>
-              <w:rPr>
-                <w:sz w:val="22"/>
-                <w:szCs w:val="22"/>
-              </w:rPr>
-            </w:pPr>
+              <w:jc w:val="both"/>
+              <w:rPr>
+                <w:sz w:val="22"/>
+                <w:szCs w:val="22"/>
+              </w:rPr>
+            </w:pPr>
+            <w:r>
+              <w:rPr>
+                <w:sz w:val="22"/>
+                <w:szCs w:val="22"/>
+              </w:rPr>
+              <w:t>save.cpp</w:t>
+            </w:r>
           </w:p>
         </w:tc>
       </w:tr>
@@ -9362,7 +9395,7 @@
           </w:tcPr>
           <w:p>
             <w:pPr>
-              <w:pStyle w:val="Ttulo4"/>
+              <w:pStyle w:val="Heading4"/>
               <w:rPr>
                 <w:sz w:val="22"/>
                 <w:szCs w:val="22"/>
@@ -9397,6 +9430,13 @@
                 <w:szCs w:val="22"/>
               </w:rPr>
             </w:pPr>
+            <w:r>
+              <w:rPr>
+                <w:sz w:val="22"/>
+                <w:szCs w:val="22"/>
+              </w:rPr>
+              <w:t>Sim</w:t>
+            </w:r>
           </w:p>
         </w:tc>
         <w:tc>
@@ -9406,12 +9446,19 @@
           </w:tcPr>
           <w:p>
             <w:pPr>
-              <w:jc w:val="center"/>
-              <w:rPr>
-                <w:sz w:val="22"/>
-                <w:szCs w:val="22"/>
-              </w:rPr>
-            </w:pPr>
+              <w:jc w:val="both"/>
+              <w:rPr>
+                <w:sz w:val="22"/>
+                <w:szCs w:val="22"/>
+              </w:rPr>
+            </w:pPr>
+            <w:r>
+              <w:rPr>
+                <w:sz w:val="22"/>
+                <w:szCs w:val="22"/>
+              </w:rPr>
+              <w:t>save.cpp</w:t>
+            </w:r>
           </w:p>
         </w:tc>
       </w:tr>
@@ -9447,7 +9494,7 @@
           </w:tcPr>
           <w:p>
             <w:pPr>
-              <w:pStyle w:val="Ttulo4"/>
+              <w:pStyle w:val="Heading4"/>
               <w:rPr>
                 <w:color w:val="FF0000"/>
                 <w:sz w:val="22"/>
@@ -9649,6 +9696,13 @@
                 <w:szCs w:val="22"/>
               </w:rPr>
             </w:pPr>
+            <w:r>
+              <w:rPr>
+                <w:sz w:val="22"/>
+                <w:szCs w:val="22"/>
+              </w:rPr>
+              <w:t>Sim</w:t>
+            </w:r>
           </w:p>
         </w:tc>
         <w:tc>
@@ -9658,12 +9712,19 @@
           </w:tcPr>
           <w:p>
             <w:pPr>
-              <w:jc w:val="center"/>
-              <w:rPr>
-                <w:sz w:val="22"/>
-                <w:szCs w:val="22"/>
-              </w:rPr>
-            </w:pPr>
+              <w:jc w:val="both"/>
+              <w:rPr>
+                <w:sz w:val="22"/>
+                <w:szCs w:val="22"/>
+              </w:rPr>
+            </w:pPr>
+            <w:r>
+              <w:rPr>
+                <w:sz w:val="22"/>
+                <w:szCs w:val="22"/>
+              </w:rPr>
+              <w:t>entity.h</w:t>
+            </w:r>
           </w:p>
         </w:tc>
       </w:tr>
@@ -9726,6 +9787,13 @@
                 <w:szCs w:val="22"/>
               </w:rPr>
             </w:pPr>
+            <w:r>
+              <w:rPr>
+                <w:sz w:val="22"/>
+                <w:szCs w:val="22"/>
+              </w:rPr>
+              <w:t>Sim</w:t>
+            </w:r>
           </w:p>
         </w:tc>
         <w:tc>
@@ -9735,12 +9803,19 @@
           </w:tcPr>
           <w:p>
             <w:pPr>
-              <w:jc w:val="center"/>
-              <w:rPr>
-                <w:sz w:val="22"/>
-                <w:szCs w:val="22"/>
-              </w:rPr>
-            </w:pPr>
+              <w:jc w:val="both"/>
+              <w:rPr>
+                <w:sz w:val="22"/>
+                <w:szCs w:val="22"/>
+              </w:rPr>
+            </w:pPr>
+            <w:r>
+              <w:rPr>
+                <w:sz w:val="22"/>
+                <w:szCs w:val="22"/>
+              </w:rPr>
+              <w:t>Derivadas de SwitchPanel e entity</w:t>
+            </w:r>
           </w:p>
         </w:tc>
       </w:tr>
@@ -9803,6 +9878,13 @@
                 <w:szCs w:val="22"/>
               </w:rPr>
             </w:pPr>
+            <w:r>
+              <w:rPr>
+                <w:sz w:val="22"/>
+                <w:szCs w:val="22"/>
+              </w:rPr>
+              <w:t>Sim</w:t>
+            </w:r>
           </w:p>
         </w:tc>
         <w:tc>
@@ -9812,12 +9894,19 @@
           </w:tcPr>
           <w:p>
             <w:pPr>
-              <w:jc w:val="center"/>
-              <w:rPr>
-                <w:sz w:val="22"/>
-                <w:szCs w:val="22"/>
-              </w:rPr>
-            </w:pPr>
+              <w:jc w:val="both"/>
+              <w:rPr>
+                <w:sz w:val="22"/>
+                <w:szCs w:val="22"/>
+              </w:rPr>
+            </w:pPr>
+            <w:r>
+              <w:rPr>
+                <w:sz w:val="22"/>
+                <w:szCs w:val="22"/>
+              </w:rPr>
+              <w:t>SwitchPanel.h</w:t>
+            </w:r>
           </w:p>
         </w:tc>
       </w:tr>
@@ -9880,6 +9969,13 @@
                 <w:szCs w:val="22"/>
               </w:rPr>
             </w:pPr>
+            <w:r>
+              <w:rPr>
+                <w:sz w:val="22"/>
+                <w:szCs w:val="22"/>
+              </w:rPr>
+              <w:t>Sim</w:t>
+            </w:r>
           </w:p>
         </w:tc>
         <w:tc>
@@ -9889,12 +9985,19 @@
           </w:tcPr>
           <w:p>
             <w:pPr>
-              <w:jc w:val="center"/>
-              <w:rPr>
-                <w:sz w:val="22"/>
-                <w:szCs w:val="22"/>
-              </w:rPr>
-            </w:pPr>
+              <w:jc w:val="both"/>
+              <w:rPr>
+                <w:sz w:val="22"/>
+                <w:szCs w:val="22"/>
+              </w:rPr>
+            </w:pPr>
+            <w:r>
+              <w:rPr>
+                <w:sz w:val="22"/>
+                <w:szCs w:val="22"/>
+              </w:rPr>
+              <w:t>(O código inteiro?)</w:t>
+            </w:r>
           </w:p>
         </w:tc>
       </w:tr>
@@ -9939,7 +10042,7 @@
           </w:tcPr>
           <w:p>
             <w:pPr>
-              <w:pStyle w:val="Ttulo6"/>
+              <w:pStyle w:val="Heading6"/>
               <w:jc w:val="left"/>
               <w:rPr>
                 <w:b/>
@@ -10067,6 +10170,13 @@
                 <w:szCs w:val="22"/>
               </w:rPr>
             </w:pPr>
+            <w:r>
+              <w:rPr>
+                <w:sz w:val="22"/>
+                <w:szCs w:val="22"/>
+              </w:rPr>
+              <w:t>Sim</w:t>
+            </w:r>
           </w:p>
         </w:tc>
         <w:tc>
@@ -10076,12 +10186,19 @@
           </w:tcPr>
           <w:p>
             <w:pPr>
-              <w:jc w:val="center"/>
-              <w:rPr>
-                <w:sz w:val="22"/>
-                <w:szCs w:val="22"/>
-              </w:rPr>
-            </w:pPr>
+              <w:jc w:val="both"/>
+              <w:rPr>
+                <w:sz w:val="22"/>
+                <w:szCs w:val="22"/>
+              </w:rPr>
+            </w:pPr>
+            <w:r>
+              <w:rPr>
+                <w:sz w:val="22"/>
+                <w:szCs w:val="22"/>
+              </w:rPr>
+              <w:t>Quase todos, menos algumas classes</w:t>
+            </w:r>
           </w:p>
         </w:tc>
       </w:tr>
@@ -10460,7 +10577,7 @@
           </w:tcPr>
           <w:p>
             <w:pPr>
-              <w:pStyle w:val="Ttulo8"/>
+              <w:pStyle w:val="Heading8"/>
               <w:rPr>
                 <w:sz w:val="22"/>
                 <w:szCs w:val="22"/>
@@ -11374,6 +11491,13 @@
                 <w:szCs w:val="22"/>
               </w:rPr>
             </w:pPr>
+            <w:r>
+              <w:rPr>
+                <w:sz w:val="22"/>
+                <w:szCs w:val="22"/>
+              </w:rPr>
+              <w:t>Sim</w:t>
+            </w:r>
           </w:p>
         </w:tc>
         <w:tc>
@@ -11391,48 +11515,10 @@
             </w:pPr>
             <w:r>
               <w:rPr>
-                <w:i/>
-                <w:iCs/>
-                <w:sz w:val="22"/>
-                <w:szCs w:val="22"/>
-              </w:rPr>
-              <w:t>E</w:t>
-            </w:r>
-            <w:r>
-              <w:rPr>
-                <w:i/>
-                <w:iCs/>
-                <w:sz w:val="22"/>
-                <w:szCs w:val="22"/>
-              </w:rPr>
-              <w:t xml:space="preserve">specificar </w:t>
-            </w:r>
-            <w:r>
-              <w:rPr>
-                <w:i/>
-                <w:iCs/>
-                <w:sz w:val="22"/>
-                <w:szCs w:val="22"/>
-              </w:rPr>
-              <w:t xml:space="preserve">aqui </w:t>
-            </w:r>
-            <w:r>
-              <w:rPr>
-                <w:i/>
-                <w:iCs/>
-                <w:sz w:val="22"/>
-                <w:szCs w:val="22"/>
-              </w:rPr>
-              <w:t>quais funcionalidades</w:t>
-            </w:r>
-            <w:r>
-              <w:rPr>
-                <w:i/>
-                <w:iCs/>
-                <w:sz w:val="22"/>
-                <w:szCs w:val="22"/>
-              </w:rPr>
-              <w:t>.</w:t>
+                <w:sz w:val="22"/>
+                <w:szCs w:val="22"/>
+              </w:rPr>
+              <w:t>Tratamento de colisões por meio de boundBox da biblioteca, uso de interface grafica pelo sf::RenderWindow, uso de visão no player e arrumando normalmente por sf::View.</w:t>
             </w:r>
           </w:p>
         </w:tc>
@@ -12145,6 +12231,14 @@
                 <w:szCs w:val="22"/>
               </w:rPr>
             </w:pPr>
+            <w:r>
+              <w:rPr>
+                <w:iCs/>
+                <w:sz w:val="22"/>
+                <w:szCs w:val="22"/>
+              </w:rPr>
+              <w:t>Sim</w:t>
+            </w:r>
           </w:p>
         </w:tc>
         <w:tc>
@@ -12161,6 +12255,14 @@
                 <w:szCs w:val="22"/>
               </w:rPr>
             </w:pPr>
+            <w:r>
+              <w:rPr>
+                <w:iCs/>
+                <w:sz w:val="22"/>
+                <w:szCs w:val="22"/>
+              </w:rPr>
+              <w:t>O projeto inteiro</w:t>
+            </w:r>
           </w:p>
         </w:tc>
       </w:tr>
@@ -12297,7 +12399,7 @@
           </w:tcPr>
           <w:p>
             <w:pPr>
-              <w:pStyle w:val="Ttulo7"/>
+              <w:pStyle w:val="Heading7"/>
               <w:jc w:val="both"/>
               <w:rPr>
                 <w:i w:val="0"/>
@@ -12449,7 +12551,7 @@
           </w:tcPr>
           <w:p>
             <w:pPr>
-              <w:pStyle w:val="Ttulo7"/>
+              <w:pStyle w:val="Heading7"/>
               <w:jc w:val="both"/>
               <w:rPr>
                 <w:i w:val="0"/>
@@ -12585,12 +12687,23 @@
           </w:tcPr>
           <w:p>
             <w:pPr>
-              <w:pStyle w:val="Ttulo7"/>
-              <w:rPr>
-                <w:sz w:val="22"/>
-                <w:szCs w:val="22"/>
-              </w:rPr>
-            </w:pPr>
+              <w:pStyle w:val="Heading7"/>
+              <w:rPr>
+                <w:i w:val="0"/>
+                <w:iCs w:val="0"/>
+                <w:sz w:val="22"/>
+                <w:szCs w:val="22"/>
+              </w:rPr>
+            </w:pPr>
+            <w:r>
+              <w:rPr>
+                <w:i w:val="0"/>
+                <w:iCs w:val="0"/>
+                <w:sz w:val="22"/>
+                <w:szCs w:val="22"/>
+              </w:rPr>
+              <w:t>Sim</w:t>
+            </w:r>
           </w:p>
         </w:tc>
         <w:tc>
@@ -12600,7 +12713,7 @@
           </w:tcPr>
           <w:p>
             <w:pPr>
-              <w:pStyle w:val="Ttulo7"/>
+              <w:pStyle w:val="Heading7"/>
               <w:rPr>
                 <w:sz w:val="22"/>
                 <w:szCs w:val="22"/>
@@ -12612,7 +12725,7 @@
                 <w:sz w:val="22"/>
                 <w:szCs w:val="22"/>
               </w:rPr>
-              <w:t>Especificar qual modo.</w:t>
+              <w:t>Por meio de git, o que possibilita o controle de versão.</w:t>
             </w:r>
           </w:p>
           <w:p>
@@ -12658,7 +12771,7 @@
           </w:tcPr>
           <w:p>
             <w:pPr>
-              <w:pStyle w:val="Ttulo7"/>
+              <w:pStyle w:val="Heading7"/>
               <w:jc w:val="both"/>
               <w:rPr>
                 <w:bCs/>
@@ -12696,7 +12809,7 @@
           </w:tcPr>
           <w:p>
             <w:pPr>
-              <w:pStyle w:val="Ttulo7"/>
+              <w:pStyle w:val="Heading7"/>
               <w:rPr>
                 <w:sz w:val="22"/>
                 <w:szCs w:val="22"/>
@@ -12711,7 +12824,7 @@
           </w:tcPr>
           <w:p>
             <w:pPr>
-              <w:pStyle w:val="Ttulo7"/>
+              <w:pStyle w:val="Heading7"/>
               <w:rPr>
                 <w:i w:val="0"/>
                 <w:sz w:val="22"/>
@@ -12793,7 +12906,7 @@
           </w:tcPr>
           <w:p>
             <w:pPr>
-              <w:pStyle w:val="Ttulo7"/>
+              <w:pStyle w:val="Heading7"/>
               <w:jc w:val="both"/>
               <w:rPr>
                 <w:i w:val="0"/>
@@ -12840,7 +12953,7 @@
           </w:tcPr>
           <w:p>
             <w:pPr>
-              <w:pStyle w:val="Ttulo7"/>
+              <w:pStyle w:val="Heading7"/>
               <w:rPr>
                 <w:sz w:val="22"/>
                 <w:szCs w:val="22"/>
@@ -12855,7 +12968,7 @@
           </w:tcPr>
           <w:p>
             <w:pPr>
-              <w:pStyle w:val="Ttulo7"/>
+              <w:pStyle w:val="Heading7"/>
               <w:rPr>
                 <w:sz w:val="22"/>
                 <w:szCs w:val="22"/>
@@ -12867,39 +12980,7 @@
                 <w:sz w:val="22"/>
                 <w:szCs w:val="22"/>
               </w:rPr>
-              <w:t>Especifica</w:t>
-            </w:r>
-            <w:r>
-              <w:rPr>
-                <w:i w:val="0"/>
-                <w:sz w:val="22"/>
-                <w:szCs w:val="22"/>
-              </w:rPr>
-              <w:t>r</w:t>
-            </w:r>
-            <w:r>
-              <w:rPr>
-                <w:i w:val="0"/>
-                <w:sz w:val="22"/>
-                <w:szCs w:val="22"/>
-              </w:rPr>
-              <w:t xml:space="preserve"> quantidade e quando</w:t>
-            </w:r>
-            <w:r>
-              <w:rPr>
-                <w:i w:val="0"/>
-                <w:sz w:val="22"/>
-                <w:szCs w:val="22"/>
-              </w:rPr>
-              <w:t xml:space="preserve"> (mínimo 10)</w:t>
-            </w:r>
-            <w:r>
-              <w:rPr>
-                <w:i w:val="0"/>
-                <w:sz w:val="22"/>
-                <w:szCs w:val="22"/>
-              </w:rPr>
-              <w:t>.</w:t>
+              <w:t>3</w:t>
             </w:r>
           </w:p>
         </w:tc>
@@ -12936,7 +13017,7 @@
           </w:tcPr>
           <w:p>
             <w:pPr>
-              <w:pStyle w:val="Ttulo7"/>
+              <w:pStyle w:val="Heading7"/>
               <w:jc w:val="both"/>
               <w:rPr>
                 <w:i w:val="0"/>
@@ -12961,7 +13042,7 @@
           </w:tcPr>
           <w:p>
             <w:pPr>
-              <w:pStyle w:val="Ttulo7"/>
+              <w:pStyle w:val="Heading7"/>
               <w:rPr>
                 <w:sz w:val="22"/>
                 <w:szCs w:val="22"/>
@@ -12976,7 +13057,7 @@
           </w:tcPr>
           <w:p>
             <w:pPr>
-              <w:pStyle w:val="Ttulo7"/>
+              <w:pStyle w:val="Heading7"/>
               <w:rPr>
                 <w:i w:val="0"/>
                 <w:sz w:val="22"/>
@@ -13005,7 +13086,7 @@
     </w:p>
     <w:p>
       <w:pPr>
-        <w:pStyle w:val="Recuodecorpodetexto2"/>
+        <w:pStyle w:val="BodyTextIndent2"/>
         <w:rPr>
           <w:sz w:val="24"/>
         </w:rPr>
@@ -13019,7 +13100,7 @@
     </w:p>
     <w:p>
       <w:pPr>
-        <w:pStyle w:val="Recuodecorpodetexto2"/>
+        <w:pStyle w:val="BodyTextIndent2"/>
         <w:rPr>
           <w:sz w:val="24"/>
         </w:rPr>
@@ -13106,7 +13187,7 @@
           </w:tcPr>
           <w:p>
             <w:pPr>
-              <w:pStyle w:val="Ttulo5"/>
+              <w:pStyle w:val="Heading5"/>
               <w:rPr>
                 <w:color w:val="auto"/>
               </w:rPr>
@@ -13125,7 +13206,7 @@
           </w:tcPr>
           <w:p>
             <w:pPr>
-              <w:pStyle w:val="Ttulo5"/>
+              <w:pStyle w:val="Heading5"/>
               <w:rPr>
                 <w:color w:val="auto"/>
               </w:rPr>
@@ -13144,7 +13225,7 @@
           </w:tcPr>
           <w:p>
             <w:pPr>
-              <w:pStyle w:val="Ttulo5"/>
+              <w:pStyle w:val="Heading5"/>
               <w:rPr>
                 <w:color w:val="auto"/>
               </w:rPr>
@@ -13611,7 +13692,7 @@
     </w:tbl>
     <w:p>
       <w:pPr>
-        <w:pStyle w:val="Recuodecorpodetexto2"/>
+        <w:pStyle w:val="BodyTextIndent2"/>
         <w:rPr>
           <w:sz w:val="24"/>
         </w:rPr>
@@ -13619,7 +13700,7 @@
     </w:p>
     <w:p>
       <w:pPr>
-        <w:pStyle w:val="Recuodecorpodetexto2"/>
+        <w:pStyle w:val="BodyTextIndent2"/>
         <w:rPr>
           <w:sz w:val="24"/>
         </w:rPr>
@@ -13627,7 +13708,7 @@
     </w:p>
     <w:p>
       <w:pPr>
-        <w:pStyle w:val="Ttulo1"/>
+        <w:pStyle w:val="Heading1"/>
         <w:jc w:val="both"/>
       </w:pPr>
       <w:r>
@@ -13639,12 +13720,12 @@
     </w:p>
     <w:p>
       <w:pPr>
-        <w:pStyle w:val="Corpodetexto3"/>
+        <w:pStyle w:val="BodyText3"/>
       </w:pPr>
     </w:p>
     <w:p>
       <w:pPr>
-        <w:pStyle w:val="Corpodetexto3"/>
+        <w:pStyle w:val="BodyText3"/>
         <w:ind w:firstLine="567"/>
         <w:rPr>
           <w:szCs w:val="21"/>
@@ -13674,15 +13755,7 @@
           <w:szCs w:val="21"/>
           <w:lang w:eastAsia="en-US"/>
         </w:rPr>
-        <w:t xml:space="preserve">procedimental segundo a percepção dos desenvolvedores nos trabalhos realizados no âmbito da disciplina de Fundamentos de </w:t>
-      </w:r>
-      <w:r>
-        <w:rPr>
-          <w:szCs w:val="21"/>
-          <w:lang w:eastAsia="en-US"/>
-        </w:rPr>
-        <w:lastRenderedPageBreak/>
-        <w:t xml:space="preserve">Programação 1 e </w:t>
+        <w:t xml:space="preserve">procedimental segundo a percepção dos desenvolvedores nos trabalhos realizados no âmbito da disciplina de Fundamentos de Programação 1 e </w:t>
       </w:r>
       <w:r>
         <w:rPr>
@@ -13715,12 +13788,12 @@
     </w:p>
     <w:p>
       <w:pPr>
-        <w:pStyle w:val="Corpodetexto3"/>
+        <w:pStyle w:val="BodyText3"/>
       </w:pPr>
     </w:p>
     <w:p>
       <w:pPr>
-        <w:pStyle w:val="Ttulo1"/>
+        <w:pStyle w:val="Heading1"/>
         <w:jc w:val="both"/>
       </w:pPr>
       <w:r>
@@ -13737,7 +13810,7 @@
     </w:p>
     <w:p>
       <w:pPr>
-        <w:pStyle w:val="Recuodecorpodetexto2"/>
+        <w:pStyle w:val="BodyTextIndent2"/>
         <w:rPr>
           <w:sz w:val="24"/>
         </w:rPr>
@@ -13751,7 +13824,7 @@
     </w:p>
     <w:p>
       <w:pPr>
-        <w:pStyle w:val="Recuodecorpodetexto2"/>
+        <w:pStyle w:val="BodyTextIndent2"/>
         <w:numPr>
           <w:ilvl w:val="0"/>
           <w:numId w:val="7"/>
@@ -13795,7 +13868,7 @@
     </w:p>
     <w:p>
       <w:pPr>
-        <w:pStyle w:val="Recuodecorpodetexto2"/>
+        <w:pStyle w:val="BodyTextIndent2"/>
         <w:numPr>
           <w:ilvl w:val="0"/>
           <w:numId w:val="7"/>
@@ -13879,7 +13952,7 @@
     </w:p>
     <w:p>
       <w:pPr>
-        <w:pStyle w:val="Recuodecorpodetexto2"/>
+        <w:pStyle w:val="BodyTextIndent2"/>
         <w:numPr>
           <w:ilvl w:val="0"/>
           <w:numId w:val="7"/>
@@ -13975,7 +14048,7 @@
     </w:p>
     <w:p>
       <w:pPr>
-        <w:pStyle w:val="Ttulo1"/>
+        <w:pStyle w:val="Heading1"/>
         <w:jc w:val="both"/>
       </w:pPr>
       <w:r>
@@ -13992,7 +14065,7 @@
     </w:p>
     <w:p>
       <w:pPr>
-        <w:pStyle w:val="Recuodecorpodetexto2"/>
+        <w:pStyle w:val="BodyTextIndent2"/>
         <w:rPr>
           <w:sz w:val="24"/>
         </w:rPr>
@@ -14018,7 +14091,7 @@
     </w:p>
     <w:p>
       <w:pPr>
-        <w:pStyle w:val="Recuodecorpodetexto2"/>
+        <w:pStyle w:val="BodyTextIndent2"/>
         <w:rPr>
           <w:sz w:val="24"/>
         </w:rPr>
@@ -14133,7 +14206,7 @@
     </w:p>
     <w:p>
       <w:pPr>
-        <w:pStyle w:val="Recuodecorpodetexto2"/>
+        <w:pStyle w:val="BodyTextIndent2"/>
         <w:rPr>
           <w:sz w:val="24"/>
         </w:rPr>
@@ -14141,7 +14214,7 @@
     </w:p>
     <w:p>
       <w:pPr>
-        <w:pStyle w:val="Ttulo1"/>
+        <w:pStyle w:val="Heading1"/>
         <w:jc w:val="both"/>
       </w:pPr>
       <w:r>
@@ -14150,7 +14223,7 @@
     </w:p>
     <w:p>
       <w:pPr>
-        <w:pStyle w:val="Recuodecorpodetexto2"/>
+        <w:pStyle w:val="BodyTextIndent2"/>
         <w:rPr>
           <w:sz w:val="24"/>
         </w:rPr>
@@ -14158,7 +14231,7 @@
     </w:p>
     <w:p>
       <w:pPr>
-        <w:pStyle w:val="Recuodecorpodetexto2"/>
+        <w:pStyle w:val="BodyTextIndent2"/>
         <w:rPr>
           <w:sz w:val="24"/>
         </w:rPr>
@@ -14211,7 +14284,7 @@
     </w:p>
     <w:p>
       <w:pPr>
-        <w:pStyle w:val="Recuodecorpodetexto2"/>
+        <w:pStyle w:val="BodyTextIndent2"/>
         <w:rPr>
           <w:sz w:val="24"/>
         </w:rPr>
@@ -14272,9 +14345,10 @@
           </w:tcPr>
           <w:p>
             <w:pPr>
-              <w:pStyle w:val="Ttulo5"/>
-            </w:pPr>
-            <w:r>
+              <w:pStyle w:val="Heading5"/>
+            </w:pPr>
+            <w:r>
+              <w:lastRenderedPageBreak/>
               <w:t>Atividades.</w:t>
             </w:r>
           </w:p>
@@ -14285,7 +14359,7 @@
           </w:tcPr>
           <w:p>
             <w:pPr>
-              <w:pStyle w:val="Ttulo5"/>
+              <w:pStyle w:val="Heading5"/>
             </w:pPr>
             <w:r>
               <w:t xml:space="preserve">Responsáveis </w:t>
@@ -14565,7 +14639,6 @@
                 <w:color w:val="0000FF"/>
                 <w:sz w:val="24"/>
               </w:rPr>
-              <w:lastRenderedPageBreak/>
               <w:t>...</w:t>
             </w:r>
           </w:p>
@@ -14682,7 +14755,7 @@
     </w:tbl>
     <w:p>
       <w:pPr>
-        <w:pStyle w:val="Recuodecorpodetexto2"/>
+        <w:pStyle w:val="BodyTextIndent2"/>
         <w:rPr>
           <w:sz w:val="24"/>
         </w:rPr>
@@ -14690,7 +14763,7 @@
     </w:p>
     <w:p>
       <w:pPr>
-        <w:pStyle w:val="Ttulo1"/>
+        <w:pStyle w:val="Heading1"/>
         <w:jc w:val="both"/>
       </w:pPr>
       <w:r>
@@ -14707,7 +14780,7 @@
     </w:p>
     <w:p>
       <w:pPr>
-        <w:pStyle w:val="Recuodecorpodetexto2"/>
+        <w:pStyle w:val="BodyTextIndent2"/>
         <w:rPr>
           <w:sz w:val="24"/>
         </w:rPr>
@@ -14721,7 +14794,7 @@
     </w:p>
     <w:p>
       <w:pPr>
-        <w:pStyle w:val="Recuodecorpodetexto2"/>
+        <w:pStyle w:val="BodyTextIndent2"/>
         <w:rPr>
           <w:sz w:val="24"/>
         </w:rPr>
@@ -14785,7 +14858,7 @@
     </w:p>
     <w:p>
       <w:pPr>
-        <w:pStyle w:val="Ttulo1"/>
+        <w:pStyle w:val="Heading1"/>
         <w:jc w:val="both"/>
       </w:pPr>
       <w:r>
@@ -14828,7 +14901,7 @@
     </w:p>
     <w:p>
       <w:pPr>
-        <w:pStyle w:val="Recuodecorpodetexto3"/>
+        <w:pStyle w:val="BodyTextIndent3"/>
       </w:pPr>
       <w:r>
         <w:t xml:space="preserve">[2] </w:t>
@@ -14842,7 +14915,7 @@
     </w:p>
     <w:p>
       <w:pPr>
-        <w:pStyle w:val="Recuodecorpodetexto3"/>
+        <w:pStyle w:val="BodyTextIndent3"/>
         <w:ind w:firstLine="0"/>
       </w:pPr>
       <w:hyperlink r:id="rId13" w:history="1">
@@ -14859,7 +14932,7 @@
     </w:p>
     <w:p>
       <w:pPr>
-        <w:pStyle w:val="Recuodecorpodetexto3"/>
+        <w:pStyle w:val="BodyTextIndent3"/>
       </w:pPr>
       <w:r>
         <w:t>[3] SIMÃO</w:t>
@@ -14873,7 +14946,7 @@
     </w:p>
     <w:p>
       <w:pPr>
-        <w:pStyle w:val="Recuodecorpodetexto3"/>
+        <w:pStyle w:val="BodyTextIndent3"/>
         <w:ind w:firstLine="0"/>
       </w:pPr>
       <w:hyperlink r:id="rId14" w:history="1">
@@ -14890,12 +14963,12 @@
     </w:p>
     <w:p>
       <w:pPr>
-        <w:pStyle w:val="Recuodecorpodetexto3"/>
+        <w:pStyle w:val="BodyTextIndent3"/>
       </w:pPr>
     </w:p>
     <w:p>
       <w:pPr>
-        <w:pStyle w:val="Ttulo1"/>
+        <w:pStyle w:val="Heading1"/>
         <w:jc w:val="both"/>
       </w:pPr>
       <w:r>
@@ -14904,12 +14977,12 @@
     </w:p>
     <w:p>
       <w:pPr>
-        <w:pStyle w:val="Recuodecorpodetexto3"/>
+        <w:pStyle w:val="BodyTextIndent3"/>
       </w:pPr>
     </w:p>
     <w:p>
       <w:pPr>
-        <w:pStyle w:val="Corpodetexto2"/>
+        <w:pStyle w:val="BodyText2"/>
         <w:ind w:left="284" w:hanging="284"/>
         <w:jc w:val="both"/>
       </w:pPr>
@@ -15001,12 +15074,12 @@
   <w:footnote w:id="1">
     <w:p>
       <w:pPr>
-        <w:pStyle w:val="Textodenotaderodap"/>
+        <w:pStyle w:val="FootnoteText"/>
         <w:jc w:val="both"/>
       </w:pPr>
       <w:r>
         <w:rPr>
-          <w:rStyle w:val="Refdenotaderodap"/>
+          <w:rStyle w:val="FootnoteReference"/>
           <w:sz w:val="16"/>
         </w:rPr>
         <w:footnoteRef/>
@@ -15022,11 +15095,11 @@
   <w:footnote w:id="2">
     <w:p>
       <w:pPr>
-        <w:pStyle w:val="Textodenotaderodap"/>
-      </w:pPr>
-      <w:r>
-        <w:rPr>
-          <w:rStyle w:val="Refdenotaderodap"/>
+        <w:pStyle w:val="FootnoteText"/>
+      </w:pPr>
+      <w:r>
+        <w:rPr>
+          <w:rStyle w:val="FootnoteReference"/>
         </w:rPr>
         <w:footnoteRef/>
       </w:r>
@@ -15038,14 +15111,7 @@
           <w:szCs w:val="21"/>
           <w:lang w:eastAsia="en-US"/>
         </w:rPr>
-        <w:t>Eventualmente, pode-se utilizar outros diagramas UML caso os conheça ou os tenha estudado</w:t>
-      </w:r>
-      <w:r>
-        <w:rPr>
-          <w:szCs w:val="21"/>
-          <w:lang w:eastAsia="en-US"/>
-        </w:rPr>
-        <w:t>.</w:t>
+        <w:t>Eventualmente, pode-se utilizar outros diagramas UML caso os conheça ou os tenha estudado.</w:t>
       </w:r>
     </w:p>
   </w:footnote>
@@ -15983,6 +16049,7 @@
     <w:lsdException w:name="Strong" w:qFormat="1"/>
     <w:lsdException w:name="Emphasis" w:qFormat="1"/>
     <w:lsdException w:name="HTML Keyboard" w:semiHidden="1" w:unhideWhenUsed="1"/>
+    <w:lsdException w:name="Normal Table" w:semiHidden="1" w:unhideWhenUsed="1"/>
     <w:lsdException w:name="annotation subject" w:semiHidden="1" w:unhideWhenUsed="1"/>
     <w:lsdException w:name="No List" w:semiHidden="1" w:unhideWhenUsed="1"/>
     <w:lsdException w:name="Outline List 1" w:semiHidden="1" w:unhideWhenUsed="1"/>
@@ -16025,8 +16092,11 @@
     <w:lsdException w:name="Table Contemporary" w:semiHidden="1" w:unhideWhenUsed="1"/>
     <w:lsdException w:name="Table Elegant" w:semiHidden="1" w:unhideWhenUsed="1"/>
     <w:lsdException w:name="Table Professional" w:semiHidden="1" w:unhideWhenUsed="1"/>
+    <w:lsdException w:name="Table Subtle 1" w:semiHidden="1" w:unhideWhenUsed="1"/>
     <w:lsdException w:name="Table Subtle 2" w:semiHidden="1" w:unhideWhenUsed="1"/>
     <w:lsdException w:name="Table Web 1" w:semiHidden="1" w:unhideWhenUsed="1"/>
+    <w:lsdException w:name="Table Web 2" w:semiHidden="1" w:unhideWhenUsed="1"/>
+    <w:lsdException w:name="Table Web 3" w:semiHidden="1" w:unhideWhenUsed="1"/>
     <w:lsdException w:name="Balloon Text" w:semiHidden="1" w:unhideWhenUsed="1"/>
     <w:lsdException w:name="Table Theme" w:semiHidden="1" w:unhideWhenUsed="1"/>
     <w:lsdException w:name="Placeholder Text" w:semiHidden="1" w:uiPriority="99"/>
@@ -16257,7 +16327,7 @@
       <w:lang w:val="pt-BR" w:eastAsia="pt-BR"/>
     </w:rPr>
   </w:style>
-  <w:style w:type="paragraph" w:styleId="Ttulo1">
+  <w:style w:type="paragraph" w:styleId="Heading1">
     <w:name w:val="heading 1"/>
     <w:basedOn w:val="Normal"/>
     <w:next w:val="Normal"/>
@@ -16272,7 +16342,7 @@
       <w:sz w:val="24"/>
     </w:rPr>
   </w:style>
-  <w:style w:type="paragraph" w:styleId="Ttulo2">
+  <w:style w:type="paragraph" w:styleId="Heading2">
     <w:name w:val="heading 2"/>
     <w:basedOn w:val="Normal"/>
     <w:next w:val="Normal"/>
@@ -16290,7 +16360,7 @@
       <w:lang w:eastAsia="en-US"/>
     </w:rPr>
   </w:style>
-  <w:style w:type="paragraph" w:styleId="Ttulo3">
+  <w:style w:type="paragraph" w:styleId="Heading3">
     <w:name w:val="heading 3"/>
     <w:basedOn w:val="Normal"/>
     <w:next w:val="Normal"/>
@@ -16305,7 +16375,7 @@
       <w:bCs/>
     </w:rPr>
   </w:style>
-  <w:style w:type="paragraph" w:styleId="Ttulo4">
+  <w:style w:type="paragraph" w:styleId="Heading4">
     <w:name w:val="heading 4"/>
     <w:basedOn w:val="Normal"/>
     <w:next w:val="Normal"/>
@@ -16319,7 +16389,7 @@
       <w:sz w:val="24"/>
     </w:rPr>
   </w:style>
-  <w:style w:type="paragraph" w:styleId="Ttulo5">
+  <w:style w:type="paragraph" w:styleId="Heading5">
     <w:name w:val="heading 5"/>
     <w:basedOn w:val="Normal"/>
     <w:next w:val="Normal"/>
@@ -16336,7 +16406,7 @@
       <w:sz w:val="24"/>
     </w:rPr>
   </w:style>
-  <w:style w:type="paragraph" w:styleId="Ttulo6">
+  <w:style w:type="paragraph" w:styleId="Heading6">
     <w:name w:val="heading 6"/>
     <w:basedOn w:val="Normal"/>
     <w:next w:val="Normal"/>
@@ -16351,7 +16421,7 @@
       <w:sz w:val="24"/>
     </w:rPr>
   </w:style>
-  <w:style w:type="paragraph" w:styleId="Ttulo7">
+  <w:style w:type="paragraph" w:styleId="Heading7">
     <w:name w:val="heading 7"/>
     <w:basedOn w:val="Normal"/>
     <w:next w:val="Normal"/>
@@ -16366,7 +16436,7 @@
       <w:sz w:val="24"/>
     </w:rPr>
   </w:style>
-  <w:style w:type="paragraph" w:styleId="Ttulo8">
+  <w:style w:type="paragraph" w:styleId="Heading8">
     <w:name w:val="heading 8"/>
     <w:basedOn w:val="Normal"/>
     <w:next w:val="Normal"/>
@@ -16382,13 +16452,13 @@
       <w:sz w:val="24"/>
     </w:rPr>
   </w:style>
-  <w:style w:type="character" w:default="1" w:styleId="Fontepargpadro">
+  <w:style w:type="character" w:default="1" w:styleId="DefaultParagraphFont">
     <w:name w:val="Default Paragraph Font"/>
     <w:uiPriority w:val="1"/>
     <w:semiHidden/>
     <w:unhideWhenUsed/>
   </w:style>
-  <w:style w:type="table" w:default="1" w:styleId="Tabelanormal">
+  <w:style w:type="table" w:default="1" w:styleId="TableNormal">
     <w:name w:val="Normal Table"/>
     <w:uiPriority w:val="99"/>
     <w:semiHidden/>
@@ -16403,7 +16473,7 @@
       </w:tblCellMar>
     </w:tblPr>
   </w:style>
-  <w:style w:type="numbering" w:default="1" w:styleId="Semlista">
+  <w:style w:type="numbering" w:default="1" w:styleId="NoList">
     <w:name w:val="No List"/>
     <w:uiPriority w:val="99"/>
     <w:semiHidden/>
@@ -16416,26 +16486,26 @@
       <w:u w:val="single"/>
     </w:rPr>
   </w:style>
-  <w:style w:type="paragraph" w:styleId="Textodenotaderodap">
+  <w:style w:type="paragraph" w:styleId="FootnoteText">
     <w:name w:val="footnote text"/>
     <w:basedOn w:val="Normal"/>
     <w:semiHidden/>
   </w:style>
-  <w:style w:type="character" w:styleId="Refdenotaderodap">
+  <w:style w:type="character" w:styleId="FootnoteReference">
     <w:name w:val="footnote reference"/>
     <w:semiHidden/>
     <w:rPr>
       <w:vertAlign w:val="superscript"/>
     </w:rPr>
   </w:style>
-  <w:style w:type="character" w:styleId="HiperlinkVisitado">
+  <w:style w:type="character" w:styleId="FollowedHyperlink">
     <w:name w:val="FollowedHyperlink"/>
     <w:rPr>
       <w:color w:val="800080"/>
       <w:u w:val="single"/>
     </w:rPr>
   </w:style>
-  <w:style w:type="paragraph" w:styleId="Ttulo">
+  <w:style w:type="paragraph" w:styleId="Title">
     <w:name w:val="Title"/>
     <w:basedOn w:val="Normal"/>
     <w:qFormat/>
@@ -16447,14 +16517,14 @@
       <w:sz w:val="28"/>
     </w:rPr>
   </w:style>
-  <w:style w:type="paragraph" w:styleId="Corpodetexto">
+  <w:style w:type="paragraph" w:styleId="BodyText">
     <w:name w:val="Body Text"/>
     <w:basedOn w:val="Normal"/>
     <w:pPr>
       <w:jc w:val="center"/>
     </w:pPr>
   </w:style>
-  <w:style w:type="paragraph" w:styleId="Recuodecorpodetexto">
+  <w:style w:type="paragraph" w:styleId="BodyTextIndent">
     <w:name w:val="Body Text Indent"/>
     <w:basedOn w:val="Normal"/>
     <w:pPr>
@@ -16462,7 +16532,7 @@
       <w:jc w:val="both"/>
     </w:pPr>
   </w:style>
-  <w:style w:type="paragraph" w:styleId="Recuodecorpodetexto2">
+  <w:style w:type="paragraph" w:styleId="BodyTextIndent2">
     <w:name w:val="Body Text Indent 2"/>
     <w:basedOn w:val="Normal"/>
     <w:pPr>
@@ -16470,7 +16540,7 @@
       <w:jc w:val="both"/>
     </w:pPr>
   </w:style>
-  <w:style w:type="paragraph" w:styleId="Recuodecorpodetexto3">
+  <w:style w:type="paragraph" w:styleId="BodyTextIndent3">
     <w:name w:val="Body Text Indent 3"/>
     <w:basedOn w:val="Normal"/>
     <w:pPr>
@@ -16481,14 +16551,14 @@
       <w:sz w:val="24"/>
     </w:rPr>
   </w:style>
-  <w:style w:type="paragraph" w:styleId="Corpodetexto2">
+  <w:style w:type="paragraph" w:styleId="BodyText2">
     <w:name w:val="Body Text 2"/>
     <w:basedOn w:val="Normal"/>
     <w:rPr>
       <w:sz w:val="24"/>
     </w:rPr>
   </w:style>
-  <w:style w:type="paragraph" w:styleId="Cabealho">
+  <w:style w:type="paragraph" w:styleId="Header">
     <w:name w:val="header"/>
     <w:basedOn w:val="Normal"/>
     <w:pPr>
@@ -16498,7 +16568,7 @@
       </w:tabs>
     </w:pPr>
   </w:style>
-  <w:style w:type="paragraph" w:styleId="Rodap">
+  <w:style w:type="paragraph" w:styleId="Footer">
     <w:name w:val="footer"/>
     <w:basedOn w:val="Normal"/>
     <w:pPr>
@@ -16508,7 +16578,7 @@
       </w:tabs>
     </w:pPr>
   </w:style>
-  <w:style w:type="paragraph" w:styleId="Corpodetexto3">
+  <w:style w:type="paragraph" w:styleId="BodyText3">
     <w:name w:val="Body Text 3"/>
     <w:basedOn w:val="Normal"/>
     <w:pPr>
@@ -16518,10 +16588,10 @@
       <w:sz w:val="24"/>
     </w:rPr>
   </w:style>
-  <w:style w:type="paragraph" w:styleId="Textodebalo">
+  <w:style w:type="paragraph" w:styleId="BalloonText">
     <w:name w:val="Balloon Text"/>
     <w:basedOn w:val="Normal"/>
-    <w:link w:val="TextodebaloChar"/>
+    <w:link w:val="BalloonTextChar"/>
     <w:rsid w:val="00047F31"/>
     <w:rPr>
       <w:rFonts w:ascii="Segoe UI" w:hAnsi="Segoe UI" w:cs="Segoe UI"/>
@@ -16529,9 +16599,9 @@
       <w:szCs w:val="18"/>
     </w:rPr>
   </w:style>
-  <w:style w:type="character" w:customStyle="1" w:styleId="TextodebaloChar">
-    <w:name w:val="Texto de balão Char"/>
-    <w:link w:val="Textodebalo"/>
+  <w:style w:type="character" w:customStyle="1" w:styleId="BalloonTextChar">
+    <w:name w:val="Balloon Text Char"/>
+    <w:link w:val="BalloonText"/>
     <w:rsid w:val="00047F31"/>
     <w:rPr>
       <w:rFonts w:ascii="Segoe UI" w:hAnsi="Segoe UI" w:cs="Segoe UI"/>

</xml_diff>